<commit_message>
modificacion de carpeta gitbash
</commit_message>
<xml_diff>
--- a/gitBash/subir archivos a git.docx
+++ b/gitBash/subir archivos a git.docx
@@ -1272,61 +1272,48 @@
         </w:rPr>
         <w:t xml:space="preserve"> </w:t>
       </w:r>
+      <w:proofErr w:type="spellStart"/>
+      <w:r>
+        <w:rPr>
+          <w:b/>
+        </w:rPr>
+        <w:t>git</w:t>
+      </w:r>
+      <w:proofErr w:type="spellEnd"/>
+      <w:r>
+        <w:rPr>
+          <w:b/>
+        </w:rPr>
+        <w:t xml:space="preserve"> </w:t>
+      </w:r>
+      <w:proofErr w:type="spellStart"/>
+      <w:r>
+        <w:rPr>
+          <w:b/>
+        </w:rPr>
+        <w:t>push</w:t>
+      </w:r>
+      <w:proofErr w:type="spellEnd"/>
+      <w:r>
+        <w:rPr>
+          <w:b/>
+        </w:rPr>
+        <w:t xml:space="preserve"> </w:t>
+      </w:r>
       <w:bookmarkStart w:id="0" w:name="_GoBack"/>
+      <w:bookmarkEnd w:id="0"/>
       <w:proofErr w:type="spellStart"/>
       <w:r>
         <w:rPr>
           <w:b/>
         </w:rPr>
-        <w:t>git</w:t>
+        <w:t>origin</w:t>
       </w:r>
       <w:proofErr w:type="spellEnd"/>
       <w:r>
         <w:rPr>
           <w:b/>
         </w:rPr>
-        <w:t xml:space="preserve"> </w:t>
-      </w:r>
-      <w:proofErr w:type="spellStart"/>
-      <w:r>
-        <w:rPr>
-          <w:b/>
-        </w:rPr>
-        <w:t>push</w:t>
-      </w:r>
-      <w:proofErr w:type="spellEnd"/>
-      <w:r>
-        <w:rPr>
-          <w:b/>
-        </w:rPr>
-        <w:t xml:space="preserve"> </w:t>
-      </w:r>
-      <w:proofErr w:type="spellStart"/>
-      <w:r>
-        <w:rPr>
-          <w:b/>
-        </w:rPr>
-        <w:t>remote</w:t>
-      </w:r>
-      <w:proofErr w:type="spellEnd"/>
-      <w:r>
-        <w:rPr>
-          <w:b/>
-        </w:rPr>
-        <w:t xml:space="preserve"> </w:t>
-      </w:r>
-      <w:proofErr w:type="spellStart"/>
-      <w:r>
-        <w:rPr>
-          <w:b/>
-        </w:rPr>
-        <w:t>origin</w:t>
-      </w:r>
-      <w:proofErr w:type="spellEnd"/>
-      <w:r>
-        <w:rPr>
-          <w:b/>
-        </w:rPr>
         <w:t xml:space="preserve"> master</w:t>
       </w:r>
       <w:r>
@@ -1335,7 +1322,6 @@
         </w:rPr>
         <w:t xml:space="preserve">                                                                                                 </w:t>
       </w:r>
-      <w:bookmarkEnd w:id="0"/>
     </w:p>
     <w:sectPr>
       <w:pgSz w:w="11906" w:h="16838"/>

</xml_diff>